<commit_message>
Update files from Google Drive 2023-05-15 10:38:04.140987
</commit_message>
<xml_diff>
--- a/Agile Projects/Richardpersona.docx
+++ b/Agile Projects/Richardpersona.docx
@@ -19,7 +19,7 @@
           <w:szCs w:val="36"/>
           <w:rtl w:val="0"/>
         </w:rPr>
-        <w:t xml:space="preserve">PERSONA TEMPLATE - Richard Clarkson (Manager)</w:t>
+        <w:t xml:space="preserve">PERSONA - Richard Clarkson (Manager)</w:t>
       </w:r>
     </w:p>
     <w:p>
@@ -777,7 +777,6 @@
                 <w:rtl w:val="0"/>
               </w:rPr>
               <w:t xml:space="preserve">He's interested in being among the first traders for relevant opening markets across the world, so Richard will have to be up in the early hours of the morning to work without disturbing the people around him.</w:t>
-              <w:br w:type="textWrapping"/>
             </w:r>
           </w:p>
         </w:tc>
@@ -1191,12 +1190,16 @@
               <w:rPr>
                 <w:b w:val="1"/>
                 <w:color w:val="000000"/>
-              </w:rPr>
-            </w:pPr>
-            <w:r>
-              <w:rPr>
-                <w:b w:val="1"/>
-                <w:color w:val="000000"/>
+                <w:sz w:val="20"/>
+                <w:szCs w:val="20"/>
+              </w:rPr>
+            </w:pPr>
+            <w:r>
+              <w:rPr>
+                <w:b w:val="1"/>
+                <w:color w:val="000000"/>
+                <w:sz w:val="20"/>
+                <w:szCs w:val="20"/>
                 <w:rtl w:val="0"/>
               </w:rPr>
               <w:t xml:space="preserve">“I'm not super up to date with the latest tech trends, however I highly value my time, and would like a device to enhance my day-to-day efficiency.”</w:t>
@@ -1539,7 +1542,7 @@
       <w:tr>
         <w:trPr>
           <w:cantSplit w:val="0"/>
-          <w:trHeight w:val="432" w:hRule="atLeast"/>
+          <w:trHeight w:val="376.4257812499999" w:hRule="atLeast"/>
           <w:tblHeader w:val="0"/>
         </w:trPr>
         <w:tc>
@@ -1713,7 +1716,7 @@
       <w:tr>
         <w:trPr>
           <w:cantSplit w:val="0"/>
-          <w:trHeight w:val="288" w:hRule="atLeast"/>
+          <w:trHeight w:val="120" w:hRule="atLeast"/>
           <w:tblHeader w:val="0"/>
         </w:trPr>
         <w:tc>
@@ -2021,7 +2024,7 @@
       <w:tr>
         <w:trPr>
           <w:cantSplit w:val="0"/>
-          <w:trHeight w:val="288" w:hRule="atLeast"/>
+          <w:trHeight w:val="195" w:hRule="atLeast"/>
           <w:tblHeader w:val="0"/>
         </w:trPr>
         <w:tc>
@@ -2351,7 +2354,7 @@
       <w:tr>
         <w:trPr>
           <w:cantSplit w:val="0"/>
-          <w:trHeight w:val="288" w:hRule="atLeast"/>
+          <w:trHeight w:val="45" w:hRule="atLeast"/>
           <w:tblHeader w:val="0"/>
         </w:trPr>
         <w:tc>
@@ -2670,7 +2673,7 @@
       <w:tr>
         <w:trPr>
           <w:cantSplit w:val="0"/>
-          <w:trHeight w:val="288" w:hRule="atLeast"/>
+          <w:trHeight w:val="90" w:hRule="atLeast"/>
           <w:tblHeader w:val="0"/>
         </w:trPr>
         <w:tc>
@@ -2989,7 +2992,7 @@
       <w:tr>
         <w:trPr>
           <w:cantSplit w:val="0"/>
-          <w:trHeight w:val="288" w:hRule="atLeast"/>
+          <w:trHeight w:val="75" w:hRule="atLeast"/>
           <w:tblHeader w:val="0"/>
         </w:trPr>
         <w:tc>
@@ -3152,7 +3155,7 @@
       <w:tr>
         <w:trPr>
           <w:cantSplit w:val="0"/>
-          <w:trHeight w:val="432" w:hRule="atLeast"/>
+          <w:trHeight w:val="345" w:hRule="atLeast"/>
           <w:tblHeader w:val="0"/>
         </w:trPr>
         <w:tc>
@@ -3308,7 +3311,7 @@
       <w:tr>
         <w:trPr>
           <w:cantSplit w:val="0"/>
-          <w:trHeight w:val="288" w:hRule="atLeast"/>
+          <w:trHeight w:val="120" w:hRule="atLeast"/>
           <w:tblHeader w:val="0"/>
         </w:trPr>
         <w:tc>
@@ -3471,7 +3474,7 @@
       <w:tr>
         <w:trPr>
           <w:cantSplit w:val="0"/>
-          <w:trHeight w:val="432" w:hRule="atLeast"/>
+          <w:trHeight w:val="225" w:hRule="atLeast"/>
           <w:tblHeader w:val="0"/>
         </w:trPr>
         <w:tc>
@@ -6195,7 +6198,7 @@
 
 <file path=customXML/item1.xml><?xml version="1.0" encoding="utf-8"?>
 <go:gDocsCustomXmlDataStorage xmlns:go="http://customooxmlschemas.google.com/" xmlns:r="http://schemas.openxmlformats.org/officeDocument/2006/relationships" uri="GoogleDocsCustomDataVersion1">
-  <go:docsCustomData xmlns:go="http://customooxmlschemas.google.com/" roundtripDataSignature="AMtx7mjM+7Q8Bt/2jbeXD4PqA8AhZyO9cw==">AMUW2mWeYJaGsJ7s48xlYk2oRhjGkUcuK18xUMdYoRk/GWi2CM1BS2A4Jg7mGr/F/SHvQeE6sd3LXWw9pVepreJMhs0sPeGDrFhdzS3hT1dOONVNfsXMqO4=</go:docsCustomData>
+  <go:docsCustomData xmlns:go="http://customooxmlschemas.google.com/" roundtripDataSignature="AMtx7mjM+7Q8Bt/2jbeXD4PqA8AhZyO9cw==">AMUW2mVEiQ679VijDsbQABqHMDImWOQlDn8JVZRwSvAJnkKhm4bpOGwvy7X8gayyKOkdWVDMiYh06nyMMnR/tootc9dPHXmAZXJciz/l6UU7CnGZPja4k4U=</go:docsCustomData>
 </go:gDocsCustomXmlDataStorage>
 </file>
 

</xml_diff>